<commit_message>
github project links added
</commit_message>
<xml_diff>
--- a/v1/Deep Manek WORK.docx
+++ b/v1/Deep Manek WORK.docx
@@ -466,37 +466,6 @@
     </w:p>
     <w:p>
       <w:pPr>
-        <w:tabs>
-          <w:tab w:val="left" w:pos="720"/>
-          <w:tab w:val="left" w:pos="1440"/>
-          <w:tab w:val="left" w:pos="2160"/>
-          <w:tab w:val="left" w:pos="2880"/>
-          <w:tab w:val="left" w:pos="3600"/>
-          <w:tab w:val="left" w:pos="4320"/>
-          <w:tab w:val="right" w:pos="11348"/>
-        </w:tabs>
-        <w:ind w:left="1440" w:hanging="1440"/>
-        <w:rPr>
-          <w:bCs/>
-          <w:i/>
-          <w:iCs/>
-          <w:sz w:val="20"/>
-          <w:szCs w:val="20"/>
-        </w:rPr>
-      </w:pPr>
-      <w:r>
-        <w:rPr>
-          <w:bCs/>
-          <w:i/>
-          <w:iCs/>
-          <w:sz w:val="20"/>
-          <w:szCs w:val="20"/>
-        </w:rPr>
-        <w:t>Software Developer</w:t>
-      </w:r>
-    </w:p>
-    <w:p>
-      <w:pPr>
         <w:numPr>
           <w:ilvl w:val="0"/>
           <w:numId w:val="1"/>
@@ -621,6 +590,7 @@
           <w:szCs w:val="20"/>
         </w:rPr>
       </w:pPr>
+      <w:proofErr w:type="spellStart"/>
       <w:r>
         <w:rPr>
           <w:b/>
@@ -628,6 +598,15 @@
           <w:szCs w:val="20"/>
         </w:rPr>
         <w:t>LTIMindtree</w:t>
+      </w:r>
+      <w:proofErr w:type="spellEnd"/>
+      <w:r>
+        <w:rPr>
+          <w:b/>
+          <w:sz w:val="20"/>
+          <w:szCs w:val="20"/>
+        </w:rPr>
+        <w:t xml:space="preserve"> </w:t>
       </w:r>
       <w:r>
         <w:rPr>
@@ -865,8 +844,16 @@
           <w:sz w:val="20"/>
           <w:szCs w:val="20"/>
         </w:rPr>
-        <w:t>Instabuzz</w:t>
-      </w:r>
+        <w:t xml:space="preserve">Rent pipe </w:t>
+      </w:r>
+      <w:hyperlink r:id="rId9" w:history="1">
+        <w:r>
+          <w:rPr>
+            <w:rStyle w:val="Hyperlink"/>
+          </w:rPr>
+          <w:t>https://github.com/dpmanek/RentPipe</w:t>
+        </w:r>
+      </w:hyperlink>
       <w:r>
         <w:rPr>
           <w:sz w:val="20"/>
@@ -896,7 +883,37 @@
           <w:sz w:val="20"/>
           <w:szCs w:val="20"/>
         </w:rPr>
-        <w:t>Developed an Instagram clone using ReactJS and Node.js, leveraging ImageMagick to optimize images, resulting in a 30% faster load time.</w:t>
+        <w:t xml:space="preserve">Led a </w:t>
+      </w:r>
+      <w:r>
+        <w:rPr>
+          <w:sz w:val="20"/>
+          <w:szCs w:val="20"/>
+        </w:rPr>
+        <w:t>5</w:t>
+      </w:r>
+      <w:r>
+        <w:rPr>
+          <w:sz w:val="20"/>
+          <w:szCs w:val="20"/>
+        </w:rPr>
+        <w:t xml:space="preserve">-member team to develop a user-friendly real estate application using ReactJS and </w:t>
+      </w:r>
+      <w:proofErr w:type="spellStart"/>
+      <w:r>
+        <w:rPr>
+          <w:sz w:val="20"/>
+          <w:szCs w:val="20"/>
+        </w:rPr>
+        <w:t>GraphQL</w:t>
+      </w:r>
+      <w:proofErr w:type="spellEnd"/>
+      <w:r>
+        <w:rPr>
+          <w:sz w:val="20"/>
+          <w:szCs w:val="20"/>
+        </w:rPr>
+        <w:t>, driving a surge in property sales and a 30% increase in repeat users through Redis notifications.</w:t>
       </w:r>
     </w:p>
     <w:p>
@@ -919,7 +936,54 @@
           <w:sz w:val="20"/>
           <w:szCs w:val="20"/>
         </w:rPr>
-        <w:t>Used Firebase for authentication, OAuth, and to implement features like "like/dislike" buttons and individual profile pages, illustrating a model for potentially increased user retention.</w:t>
+        <w:t>Boosted user engagement by 40% with a zip-code-based search and chat feature, built using MongoDB and Express.js, enhancing transaction rates.</w:t>
+      </w:r>
+    </w:p>
+    <w:p>
+      <w:pPr>
+        <w:tabs>
+          <w:tab w:val="right" w:pos="11348"/>
+        </w:tabs>
+        <w:rPr>
+          <w:sz w:val="20"/>
+          <w:szCs w:val="20"/>
+        </w:rPr>
+      </w:pPr>
+      <w:proofErr w:type="spellStart"/>
+      <w:r>
+        <w:rPr>
+          <w:b/>
+          <w:bCs/>
+          <w:sz w:val="20"/>
+          <w:szCs w:val="20"/>
+        </w:rPr>
+        <w:t>Instabuzz</w:t>
+      </w:r>
+      <w:proofErr w:type="spellEnd"/>
+      <w:r>
+        <w:rPr>
+          <w:b/>
+          <w:bCs/>
+          <w:sz w:val="20"/>
+          <w:szCs w:val="20"/>
+        </w:rPr>
+        <w:t xml:space="preserve"> </w:t>
+      </w:r>
+      <w:hyperlink r:id="rId10" w:history="1">
+        <w:r>
+          <w:rPr>
+            <w:rStyle w:val="Hyperlink"/>
+          </w:rPr>
+          <w:t>https://github.com/dpmanek/CS554-TeamMavericks-project</w:t>
+        </w:r>
+      </w:hyperlink>
+      <w:r>
+        <w:rPr>
+          <w:sz w:val="20"/>
+          <w:szCs w:val="20"/>
+        </w:rPr>
+        <w:tab/>
+        <w:t>Dec 2022</w:t>
       </w:r>
     </w:p>
     <w:p>
@@ -942,53 +1006,23 @@
           <w:sz w:val="20"/>
           <w:szCs w:val="20"/>
         </w:rPr>
-        <w:t>Integrated Express, Redis, and Amazon AWS services for image storage in personalized feeds, showcasing the potential for a 40% boost in content recommendations.</w:t>
-      </w:r>
-    </w:p>
-    <w:p>
-      <w:pPr>
-        <w:tabs>
-          <w:tab w:val="right" w:pos="11348"/>
-        </w:tabs>
-        <w:rPr>
-          <w:sz w:val="20"/>
-          <w:szCs w:val="20"/>
-        </w:rPr>
-      </w:pPr>
-      <w:r>
-        <w:rPr>
-          <w:b/>
-          <w:bCs/>
-          <w:sz w:val="20"/>
-          <w:szCs w:val="20"/>
-        </w:rPr>
-        <w:t>Rent</w:t>
-      </w:r>
-      <w:r>
-        <w:rPr>
-          <w:b/>
-          <w:bCs/>
-          <w:sz w:val="20"/>
-          <w:szCs w:val="20"/>
-        </w:rPr>
-        <w:t xml:space="preserve"> </w:t>
-      </w:r>
-      <w:r>
-        <w:rPr>
-          <w:b/>
-          <w:bCs/>
-          <w:sz w:val="20"/>
-          <w:szCs w:val="20"/>
-        </w:rPr>
-        <w:t>pipe</w:t>
-      </w:r>
-      <w:r>
-        <w:rPr>
-          <w:sz w:val="20"/>
-          <w:szCs w:val="20"/>
-        </w:rPr>
-        <w:tab/>
-        <w:t>Dec 2022</w:t>
+        <w:t xml:space="preserve">Developed an Instagram clone using ReactJS and Node.js, leveraging </w:t>
+      </w:r>
+      <w:proofErr w:type="spellStart"/>
+      <w:r>
+        <w:rPr>
+          <w:sz w:val="20"/>
+          <w:szCs w:val="20"/>
+        </w:rPr>
+        <w:t>ImageMagick</w:t>
+      </w:r>
+      <w:proofErr w:type="spellEnd"/>
+      <w:r>
+        <w:rPr>
+          <w:sz w:val="20"/>
+          <w:szCs w:val="20"/>
+        </w:rPr>
+        <w:t xml:space="preserve"> to optimize images, resulting in a 30% faster load time.</w:t>
       </w:r>
     </w:p>
     <w:p>
@@ -1011,21 +1045,7 @@
           <w:sz w:val="20"/>
           <w:szCs w:val="20"/>
         </w:rPr>
-        <w:t xml:space="preserve">Led a </w:t>
-      </w:r>
-      <w:r>
-        <w:rPr>
-          <w:sz w:val="20"/>
-          <w:szCs w:val="20"/>
-        </w:rPr>
-        <w:t>5</w:t>
-      </w:r>
-      <w:r>
-        <w:rPr>
-          <w:sz w:val="20"/>
-          <w:szCs w:val="20"/>
-        </w:rPr>
-        <w:t>-member team to develop a user-friendly real estate application using ReactJS and GraphQL, driving a surge in property sales and a 30% increase in repeat users through Redis notifications.</w:t>
+        <w:t>Used Firebase for authentication, OAuth, and to implement features like "like/dislike" buttons and individual profile pages, illustrating a model for potentially increased user retention.</w:t>
       </w:r>
     </w:p>
     <w:p>
@@ -1048,7 +1068,7 @@
           <w:sz w:val="20"/>
           <w:szCs w:val="20"/>
         </w:rPr>
-        <w:t>Boosted user engagement by 40% with a zip-code-based search and chat feature, built using MongoDB and Express.js, enhancing transaction rates.</w:t>
+        <w:t>Integrated Express, Redis, and Amazon AWS services for image storage in personalized feeds, showcasing the potential for a 40% boost in content recommendations.</w:t>
       </w:r>
     </w:p>
     <w:p>
@@ -1061,18 +1081,15 @@
           <w:szCs w:val="20"/>
         </w:rPr>
       </w:pPr>
-      <w:hyperlink r:id="rId9" w:history="1">
-        <w:r>
-          <w:rPr>
-            <w:rStyle w:val="Hyperlink"/>
-            <w:b/>
-            <w:bCs/>
-            <w:sz w:val="20"/>
-            <w:szCs w:val="20"/>
-          </w:rPr>
-          <w:t>Budget Expense Tracker (BET)</w:t>
-        </w:r>
-      </w:hyperlink>
+      <w:r>
+        <w:rPr>
+          <w:b/>
+          <w:bCs/>
+          <w:sz w:val="20"/>
+          <w:szCs w:val="20"/>
+        </w:rPr>
+        <w:t>Budget Expense Tracker (BET)</w:t>
+      </w:r>
       <w:r>
         <w:rPr>
           <w:b/>
@@ -1091,14 +1108,14 @@
         </w:rPr>
         <w:t xml:space="preserve"> </w:t>
       </w:r>
-      <w:hyperlink r:id="rId10" w:history="1">
+      <w:hyperlink r:id="rId11" w:history="1">
         <w:r>
           <w:rPr>
             <w:rStyle w:val="Hyperlink"/>
             <w:sz w:val="22"/>
             <w:szCs w:val="22"/>
           </w:rPr>
-          <w:t xml:space="preserve">Github </w:t>
+          <w:t>https://github.com/dpmanek/BET-Budget-Expense-Tracker</w:t>
         </w:r>
       </w:hyperlink>
       <w:r>
@@ -1166,7 +1183,39 @@
           <w:sz w:val="20"/>
           <w:szCs w:val="20"/>
         </w:rPr>
-        <w:t>Designed a comprehensive dashboard using Highcharts and Highstock, offering users a clear visualization of financial data like monthly expense comparisons, budget split-ups, and money flow.</w:t>
+        <w:t xml:space="preserve">Designed a comprehensive dashboard using </w:t>
+      </w:r>
+      <w:proofErr w:type="spellStart"/>
+      <w:r>
+        <w:rPr>
+          <w:sz w:val="20"/>
+          <w:szCs w:val="20"/>
+        </w:rPr>
+        <w:t>Highcharts</w:t>
+      </w:r>
+      <w:proofErr w:type="spellEnd"/>
+      <w:r>
+        <w:rPr>
+          <w:sz w:val="20"/>
+          <w:szCs w:val="20"/>
+        </w:rPr>
+        <w:t xml:space="preserve"> and </w:t>
+      </w:r>
+      <w:proofErr w:type="spellStart"/>
+      <w:r>
+        <w:rPr>
+          <w:sz w:val="20"/>
+          <w:szCs w:val="20"/>
+        </w:rPr>
+        <w:t>Highstock</w:t>
+      </w:r>
+      <w:proofErr w:type="spellEnd"/>
+      <w:r>
+        <w:rPr>
+          <w:sz w:val="20"/>
+          <w:szCs w:val="20"/>
+        </w:rPr>
+        <w:t>, offering users a clear visualization of financial data like monthly expense comparisons, budget split-ups, and money flow.</w:t>
       </w:r>
     </w:p>
     <w:p>
@@ -1196,7 +1245,23 @@
           <w:sz w:val="20"/>
           <w:szCs w:val="20"/>
         </w:rPr>
-        <w:t xml:space="preserve"> a personal virtual assistant chatbot using Dialogflow, providing users with immediate financial insights and a</w:t>
+        <w:t xml:space="preserve"> a personal virtual assistant chatbot using </w:t>
+      </w:r>
+      <w:proofErr w:type="spellStart"/>
+      <w:r>
+        <w:rPr>
+          <w:sz w:val="20"/>
+          <w:szCs w:val="20"/>
+        </w:rPr>
+        <w:t>Dialogflow</w:t>
+      </w:r>
+      <w:proofErr w:type="spellEnd"/>
+      <w:r>
+        <w:rPr>
+          <w:sz w:val="20"/>
+          <w:szCs w:val="20"/>
+        </w:rPr>
+        <w:t>, providing users with immediate financial insights and a</w:t>
       </w:r>
       <w:r>
         <w:rPr>
@@ -1233,8 +1298,17 @@
           <w:sz w:val="20"/>
           <w:szCs w:val="20"/>
         </w:rPr>
-        <w:t>Integrated email notifications, personal statement generation, categorized expense tracking, and budget visualization, difficulties with financial tracking and planning by 40%</w:t>
-      </w:r>
+        <w:t xml:space="preserve">Integrated email notifications, personal statement generation, categorized expense tracking, and budget visualization, difficulties with financial tracking and planning by </w:t>
+      </w:r>
+      <w:proofErr w:type="gramStart"/>
+      <w:r>
+        <w:rPr>
+          <w:sz w:val="20"/>
+          <w:szCs w:val="20"/>
+        </w:rPr>
+        <w:t>40%</w:t>
+      </w:r>
+      <w:proofErr w:type="gramEnd"/>
     </w:p>
     <w:p>
       <w:pPr>
@@ -1300,6 +1374,13 @@
         </w:rPr>
         <w:t xml:space="preserve"> JavaScript, TypeScript, Python, SQL</w:t>
       </w:r>
+      <w:r>
+        <w:rPr>
+          <w:sz w:val="20"/>
+          <w:szCs w:val="20"/>
+        </w:rPr>
+        <w:t>, Java, C, C++</w:t>
+      </w:r>
     </w:p>
     <w:p>
       <w:pPr>
@@ -1379,7 +1460,25 @@
           <w:sz w:val="20"/>
           <w:szCs w:val="20"/>
         </w:rPr>
-        <w:t xml:space="preserve"> ContextAPI, </w:t>
+        <w:t xml:space="preserve"> </w:t>
+      </w:r>
+      <w:proofErr w:type="spellStart"/>
+      <w:r>
+        <w:rPr>
+          <w:w w:val="105"/>
+          <w:sz w:val="20"/>
+          <w:szCs w:val="20"/>
+        </w:rPr>
+        <w:t>ContextAPI</w:t>
+      </w:r>
+      <w:proofErr w:type="spellEnd"/>
+      <w:r>
+        <w:rPr>
+          <w:w w:val="105"/>
+          <w:sz w:val="20"/>
+          <w:szCs w:val="20"/>
+        </w:rPr>
+        <w:t xml:space="preserve">, </w:t>
       </w:r>
       <w:r>
         <w:rPr>
@@ -1418,7 +1517,23 @@
           <w:sz w:val="20"/>
           <w:szCs w:val="20"/>
         </w:rPr>
-        <w:t xml:space="preserve"> Google Dialogflow, IBM Watson, Microsoft LUIS, Kore.ai, Microsoft Bot Framework, Power VA</w:t>
+        <w:t xml:space="preserve"> Google </w:t>
+      </w:r>
+      <w:proofErr w:type="spellStart"/>
+      <w:r>
+        <w:rPr>
+          <w:sz w:val="20"/>
+          <w:szCs w:val="20"/>
+        </w:rPr>
+        <w:t>Dialogflow</w:t>
+      </w:r>
+      <w:proofErr w:type="spellEnd"/>
+      <w:r>
+        <w:rPr>
+          <w:sz w:val="20"/>
+          <w:szCs w:val="20"/>
+        </w:rPr>
+        <w:t>, IBM Watson, Microsoft LUIS, Kore.ai, Microsoft Bot Framework, Power VA</w:t>
       </w:r>
     </w:p>
     <w:p>
@@ -1444,7 +1559,23 @@
           <w:sz w:val="20"/>
           <w:szCs w:val="20"/>
         </w:rPr>
-        <w:t xml:space="preserve"> Git, GraphQL, Socket.io, AWS (EC2, S3), Jira, Postman, GitHub, Linux, Scrum (Agile), Mocha, Apache </w:t>
+        <w:t xml:space="preserve"> Git, </w:t>
+      </w:r>
+      <w:proofErr w:type="spellStart"/>
+      <w:r>
+        <w:rPr>
+          <w:sz w:val="20"/>
+          <w:szCs w:val="20"/>
+        </w:rPr>
+        <w:t>GraphQL</w:t>
+      </w:r>
+      <w:proofErr w:type="spellEnd"/>
+      <w:r>
+        <w:rPr>
+          <w:sz w:val="20"/>
+          <w:szCs w:val="20"/>
+        </w:rPr>
+        <w:t xml:space="preserve">, Socket.io, AWS (EC2, S3), Jira, Postman, GitHub, Linux, Scrum (Agile), Mocha, Apache </w:t>
       </w:r>
     </w:p>
     <w:sectPr>

</xml_diff>